<commit_message>
update code ocean sources for tables in paper
</commit_message>
<xml_diff>
--- a/table_sources/Links.docx
+++ b/table_sources/Links.docx
@@ -24,12 +24,17 @@
       <w:proofErr w:type="spellEnd"/>
     </w:p>
     <w:p>
-      <w:r>
-        <w:t xml:space="preserve">Submission </w:t>
-      </w:r>
-      <w:proofErr w:type="spellStart"/>
-      <w:r>
-        <w:t>formats</w:t>
+      <w:proofErr w:type="spellStart"/>
+      <w:r>
+        <w:t>Self</w:t>
+      </w:r>
+      <w:proofErr w:type="spellEnd"/>
+      <w:r>
+        <w:t xml:space="preserve"> </w:t>
+      </w:r>
+      <w:proofErr w:type="spellStart"/>
+      <w:r>
+        <w:t>hosting</w:t>
       </w:r>
       <w:proofErr w:type="spellEnd"/>
       <w:r>
@@ -40,153 +45,280 @@
           <w:rPr>
             <w:rStyle w:val="Hyperlink"/>
           </w:rPr>
-          <w:t>https://codeocean.com/</w:t>
-        </w:r>
-      </w:hyperlink>
-      <w:r>
-        <w:t xml:space="preserve"> (27.11.2019)</w:t>
-      </w:r>
-    </w:p>
-    <w:p>
-      <w:proofErr w:type="spellStart"/>
-      <w:r>
-        <w:t>Searching</w:t>
-      </w:r>
-      <w:proofErr w:type="spellEnd"/>
-      <w:r>
-        <w:t xml:space="preserve">: </w:t>
-      </w:r>
-      <w:hyperlink r:id="rId5" w:history="1">
-        <w:r>
-          <w:rPr>
-            <w:rStyle w:val="Hyperlink"/>
-          </w:rPr>
-          <w:t>https://codeocean.com/explore/capsules</w:t>
-        </w:r>
-      </w:hyperlink>
-      <w:r>
-        <w:t xml:space="preserve"> (27.11.2019)</w:t>
-      </w:r>
-    </w:p>
-    <w:p>
-      <w:proofErr w:type="spellStart"/>
-      <w:r>
-        <w:t>Inspection</w:t>
-      </w:r>
-      <w:proofErr w:type="spellEnd"/>
-      <w:r>
-        <w:t xml:space="preserve">: </w:t>
-      </w:r>
-      <w:hyperlink r:id="rId6" w:history="1">
-        <w:r>
-          <w:rPr>
-            <w:rStyle w:val="Hyperlink"/>
-          </w:rPr>
-          <w:t>https://codeocean.com/capsule/3545064/tree/v1</w:t>
-        </w:r>
-      </w:hyperlink>
-      <w:r>
-        <w:t xml:space="preserve"> (27.11.2019)</w:t>
-      </w:r>
-    </w:p>
-    <w:p>
-      <w:pPr>
-        <w:rPr>
-          <w:b/>
-        </w:rPr>
-      </w:pPr>
-      <w:proofErr w:type="spellStart"/>
-      <w:r>
-        <w:rPr>
-          <w:b/>
-        </w:rPr>
-        <w:t>eLife</w:t>
-      </w:r>
-      <w:proofErr w:type="spellEnd"/>
-      <w:r>
-        <w:rPr>
-          <w:b/>
-        </w:rPr>
-        <w:t xml:space="preserve"> RDS</w:t>
-      </w:r>
-    </w:p>
-    <w:p>
-      <w:proofErr w:type="spellStart"/>
-      <w:r>
-        <w:t>Application</w:t>
-      </w:r>
-      <w:proofErr w:type="spellEnd"/>
-      <w:r>
-        <w:t xml:space="preserve"> </w:t>
-      </w:r>
-      <w:proofErr w:type="spellStart"/>
-      <w:r>
-        <w:t>license</w:t>
-      </w:r>
-      <w:proofErr w:type="spellEnd"/>
-      <w:r>
-        <w:t xml:space="preserve">: </w:t>
-      </w:r>
-      <w:hyperlink r:id="rId7" w:history="1">
-        <w:r>
-          <w:rPr>
-            <w:rStyle w:val="Hyperlink"/>
-          </w:rPr>
-          <w:t>https://github.com/stencila/stencila/blob/master/LICENSE</w:t>
-        </w:r>
-      </w:hyperlink>
-      <w:r>
-        <w:t xml:space="preserve"> (22.11.2019)</w:t>
-      </w:r>
-    </w:p>
-    <w:p>
-      <w:r>
-        <w:t xml:space="preserve">Submission </w:t>
-      </w:r>
-      <w:proofErr w:type="spellStart"/>
-      <w:r>
-        <w:t>formats</w:t>
-      </w:r>
-      <w:proofErr w:type="spellEnd"/>
-      <w:r>
-        <w:t xml:space="preserve">: </w:t>
-      </w:r>
-      <w:hyperlink r:id="rId8" w:history="1">
-        <w:r>
-          <w:rPr>
-            <w:rStyle w:val="Hyperlink"/>
-          </w:rPr>
-          <w:t>https://stenci.la/learn/intro.html</w:t>
-        </w:r>
-      </w:hyperlink>
-      <w:r>
-        <w:t xml:space="preserve"> (27.11.2019)</w:t>
-      </w:r>
-    </w:p>
-    <w:p>
-      <w:proofErr w:type="spellStart"/>
-      <w:r>
-        <w:t>Inspection</w:t>
-      </w:r>
-      <w:proofErr w:type="spellEnd"/>
-      <w:r>
-        <w:t xml:space="preserve">: </w:t>
-      </w:r>
-      <w:hyperlink r:id="rId9" w:history="1">
-        <w:r>
-          <w:rPr>
-            <w:rStyle w:val="Hyperlink"/>
-          </w:rPr>
-          <w:t>https://repro.elifesciences.org/example.html#</w:t>
-        </w:r>
-      </w:hyperlink>
-      <w:r>
-        <w:t xml:space="preserve"> (27.11.2019)</w:t>
+          <w:t>https://codeocean.com/pricing</w:t>
+        </w:r>
+      </w:hyperlink>
+      <w:r>
+        <w:t xml:space="preserve"> (05.12.2019)</w:t>
       </w:r>
       <w:bookmarkStart w:id="0" w:name="_GoBack"/>
       <w:bookmarkEnd w:id="0"/>
     </w:p>
     <w:p>
+      <w:r>
+        <w:t xml:space="preserve">Submission </w:t>
+      </w:r>
+      <w:proofErr w:type="spellStart"/>
+      <w:r>
+        <w:t>formats</w:t>
+      </w:r>
+      <w:proofErr w:type="spellEnd"/>
+      <w:r>
+        <w:t xml:space="preserve">: </w:t>
+      </w:r>
+      <w:hyperlink r:id="rId5" w:history="1">
+        <w:r>
+          <w:rPr>
+            <w:rStyle w:val="Hyperlink"/>
+          </w:rPr>
+          <w:t>https://codeocean.com/</w:t>
+        </w:r>
+      </w:hyperlink>
+      <w:r>
+        <w:t xml:space="preserve"> (27.11.2019)</w:t>
+      </w:r>
+    </w:p>
+    <w:p>
+      <w:r>
+        <w:t xml:space="preserve">Copyright: </w:t>
+      </w:r>
+      <w:hyperlink r:id="rId6" w:history="1">
+        <w:r>
+          <w:rPr>
+            <w:rStyle w:val="Hyperlink"/>
+          </w:rPr>
+          <w:t>https://codeocean.com/terms-of-use</w:t>
+        </w:r>
+      </w:hyperlink>
+      <w:r>
+        <w:t xml:space="preserve"> </w:t>
+      </w:r>
+      <w:r>
+        <w:t>(05.12.2019)</w:t>
+      </w:r>
+    </w:p>
+    <w:p>
+      <w:proofErr w:type="spellStart"/>
+      <w:r>
+        <w:t>Searching</w:t>
+      </w:r>
+      <w:proofErr w:type="spellEnd"/>
+      <w:r>
+        <w:t xml:space="preserve">: </w:t>
+      </w:r>
+      <w:hyperlink r:id="rId7" w:history="1">
+        <w:r>
+          <w:rPr>
+            <w:rStyle w:val="Hyperlink"/>
+          </w:rPr>
+          <w:t>https://codeocean.com/explore/capsules</w:t>
+        </w:r>
+      </w:hyperlink>
+      <w:r>
+        <w:t xml:space="preserve"> (27.11.2019)</w:t>
+      </w:r>
+    </w:p>
+    <w:p>
+      <w:proofErr w:type="spellStart"/>
+      <w:r>
+        <w:t>Inspection</w:t>
+      </w:r>
+      <w:proofErr w:type="spellEnd"/>
+      <w:r>
+        <w:t xml:space="preserve">: </w:t>
+      </w:r>
+      <w:hyperlink r:id="rId8" w:history="1">
+        <w:r>
+          <w:rPr>
+            <w:rStyle w:val="Hyperlink"/>
+          </w:rPr>
+          <w:t>https://codeocean.com/capsule/9155944/tree/v1</w:t>
+        </w:r>
+      </w:hyperlink>
+      <w:r>
+        <w:t xml:space="preserve"> (</w:t>
+      </w:r>
+      <w:r>
+        <w:t>05.12</w:t>
+      </w:r>
+      <w:r>
+        <w:t>.2019)</w:t>
+      </w:r>
+    </w:p>
+    <w:p>
+      <w:r>
+        <w:t xml:space="preserve">Download: </w:t>
+      </w:r>
+      <w:hyperlink r:id="rId9" w:history="1">
+        <w:r>
+          <w:rPr>
+            <w:rStyle w:val="Hyperlink"/>
+          </w:rPr>
+          <w:t>https://codeocean.com/capsule/9155944/tree/v1</w:t>
+        </w:r>
+      </w:hyperlink>
+      <w:r>
+        <w:t xml:space="preserve"> </w:t>
+      </w:r>
+      <w:r>
+        <w:t>(05.12.2019)</w:t>
+      </w:r>
+    </w:p>
+    <w:p>
+      <w:proofErr w:type="spellStart"/>
+      <w:r>
+        <w:t>Execution</w:t>
+      </w:r>
+      <w:proofErr w:type="spellEnd"/>
+      <w:r>
+        <w:t xml:space="preserve">: </w:t>
+      </w:r>
+      <w:hyperlink r:id="rId10" w:history="1">
+        <w:r>
+          <w:rPr>
+            <w:rStyle w:val="Hyperlink"/>
+          </w:rPr>
+          <w:t>https://codeocean.com/capsule/9155944/tree/v1</w:t>
+        </w:r>
+      </w:hyperlink>
+      <w:r>
+        <w:t xml:space="preserve"> (05.12.2019)</w:t>
+      </w:r>
+    </w:p>
+    <w:p>
+      <w:r>
+        <w:t>Manipulation</w:t>
+      </w:r>
+      <w:r>
+        <w:t xml:space="preserve">: </w:t>
+      </w:r>
+      <w:hyperlink r:id="rId11" w:history="1">
+        <w:r>
+          <w:rPr>
+            <w:rStyle w:val="Hyperlink"/>
+          </w:rPr>
+          <w:t>https://codeocean.com/capsule/9155944/tree/v1</w:t>
+        </w:r>
+      </w:hyperlink>
+      <w:r>
+        <w:t xml:space="preserve"> (05.12.2019)</w:t>
+      </w:r>
+    </w:p>
+    <w:p>
+      <w:r>
+        <w:t xml:space="preserve">Share: </w:t>
+      </w:r>
+      <w:hyperlink r:id="rId12" w:history="1">
+        <w:r>
+          <w:rPr>
+            <w:rStyle w:val="Hyperlink"/>
+          </w:rPr>
+          <w:t>https://codeocean.com/capsule/9155944/tree/v1</w:t>
+        </w:r>
+      </w:hyperlink>
+      <w:r>
+        <w:t xml:space="preserve"> </w:t>
+      </w:r>
+      <w:r>
+        <w:t>(05.12.2019)</w:t>
+      </w:r>
+    </w:p>
+    <w:p>
+      <w:pPr>
+        <w:rPr>
+          <w:b/>
+        </w:rPr>
+      </w:pPr>
+      <w:proofErr w:type="spellStart"/>
+      <w:r>
+        <w:rPr>
+          <w:b/>
+        </w:rPr>
+        <w:t>eLife</w:t>
+      </w:r>
+      <w:proofErr w:type="spellEnd"/>
+      <w:r>
+        <w:rPr>
+          <w:b/>
+        </w:rPr>
+        <w:t xml:space="preserve"> RDS</w:t>
+      </w:r>
+    </w:p>
+    <w:p>
+      <w:proofErr w:type="spellStart"/>
+      <w:r>
+        <w:t>Application</w:t>
+      </w:r>
+      <w:proofErr w:type="spellEnd"/>
+      <w:r>
+        <w:t xml:space="preserve"> </w:t>
+      </w:r>
+      <w:proofErr w:type="spellStart"/>
+      <w:r>
+        <w:t>license</w:t>
+      </w:r>
+      <w:proofErr w:type="spellEnd"/>
+      <w:r>
+        <w:t xml:space="preserve">: </w:t>
+      </w:r>
+      <w:hyperlink r:id="rId13" w:history="1">
+        <w:r>
+          <w:rPr>
+            <w:rStyle w:val="Hyperlink"/>
+          </w:rPr>
+          <w:t>https://github.com/stencila/stencila/blob/master/LICENSE</w:t>
+        </w:r>
+      </w:hyperlink>
+      <w:r>
+        <w:t xml:space="preserve"> (22.11.2019)</w:t>
+      </w:r>
+    </w:p>
+    <w:p>
+      <w:r>
+        <w:t xml:space="preserve">Submission </w:t>
+      </w:r>
+      <w:proofErr w:type="spellStart"/>
+      <w:r>
+        <w:t>formats</w:t>
+      </w:r>
+      <w:proofErr w:type="spellEnd"/>
+      <w:r>
+        <w:t xml:space="preserve">: </w:t>
+      </w:r>
+      <w:hyperlink r:id="rId14" w:history="1">
+        <w:r>
+          <w:rPr>
+            <w:rStyle w:val="Hyperlink"/>
+          </w:rPr>
+          <w:t>https://stenci.la/learn/intro.html</w:t>
+        </w:r>
+      </w:hyperlink>
+      <w:r>
+        <w:t xml:space="preserve"> (27.11.2019)</w:t>
+      </w:r>
+    </w:p>
+    <w:p>
+      <w:proofErr w:type="spellStart"/>
+      <w:r>
+        <w:t>Inspection</w:t>
+      </w:r>
+      <w:proofErr w:type="spellEnd"/>
+      <w:r>
+        <w:t xml:space="preserve">: </w:t>
+      </w:r>
+      <w:hyperlink r:id="rId15" w:history="1">
+        <w:r>
+          <w:rPr>
+            <w:rStyle w:val="Hyperlink"/>
+          </w:rPr>
+          <w:t>https://repro.elifesciences.org/example.html#</w:t>
+        </w:r>
+      </w:hyperlink>
+      <w:r>
+        <w:t xml:space="preserve"> (27.11.2019)</w:t>
+      </w:r>
+    </w:p>
+    <w:p>
       <w:pPr>
         <w:rPr>
           <w:b/>
@@ -218,7 +350,7 @@
       <w:r>
         <w:t xml:space="preserve">: </w:t>
       </w:r>
-      <w:hyperlink r:id="rId10" w:history="1">
+      <w:hyperlink r:id="rId16" w:history="1">
         <w:r>
           <w:rPr>
             <w:rStyle w:val="Hyperlink"/>
@@ -242,7 +374,7 @@
       <w:r>
         <w:t xml:space="preserve">: </w:t>
       </w:r>
-      <w:hyperlink r:id="rId11" w:history="1">
+      <w:hyperlink r:id="rId17" w:history="1">
         <w:r>
           <w:rPr>
             <w:rStyle w:val="Hyperlink"/>
@@ -286,7 +418,7 @@
       <w:r>
         <w:t xml:space="preserve">: </w:t>
       </w:r>
-      <w:hyperlink r:id="rId12" w:history="1">
+      <w:hyperlink r:id="rId18" w:history="1">
         <w:r>
           <w:rPr>
             <w:rStyle w:val="Hyperlink"/>
@@ -310,7 +442,7 @@
       <w:r>
         <w:t xml:space="preserve">: </w:t>
       </w:r>
-      <w:hyperlink r:id="rId13" w:history="1">
+      <w:hyperlink r:id="rId19" w:history="1">
         <w:r>
           <w:rPr>
             <w:rStyle w:val="Hyperlink"/>
@@ -354,7 +486,7 @@
       <w:r>
         <w:t xml:space="preserve">: </w:t>
       </w:r>
-      <w:hyperlink r:id="rId14" w:history="1">
+      <w:hyperlink r:id="rId20" w:history="1">
         <w:r>
           <w:rPr>
             <w:rStyle w:val="Hyperlink"/>
@@ -378,7 +510,7 @@
       <w:r>
         <w:t xml:space="preserve">: </w:t>
       </w:r>
-      <w:hyperlink r:id="rId15" w:history="1">
+      <w:hyperlink r:id="rId21" w:history="1">
         <w:r>
           <w:rPr>
             <w:rStyle w:val="Hyperlink"/>
@@ -422,7 +554,7 @@
       <w:r>
         <w:t xml:space="preserve">: </w:t>
       </w:r>
-      <w:hyperlink r:id="rId16" w:history="1">
+      <w:hyperlink r:id="rId22" w:history="1">
         <w:r>
           <w:rPr>
             <w:rStyle w:val="Hyperlink"/>
@@ -451,7 +583,7 @@
       <w:r>
         <w:t xml:space="preserve">: </w:t>
       </w:r>
-      <w:hyperlink r:id="rId17" w:history="1">
+      <w:hyperlink r:id="rId23" w:history="1">
         <w:r>
           <w:rPr>
             <w:rStyle w:val="Hyperlink"/>
@@ -493,7 +625,7 @@
       <w:r>
         <w:t xml:space="preserve">: </w:t>
       </w:r>
-      <w:hyperlink r:id="rId18" w:history="1">
+      <w:hyperlink r:id="rId24" w:history="1">
         <w:r>
           <w:rPr>
             <w:rStyle w:val="Hyperlink"/>
@@ -522,7 +654,7 @@
       <w:r>
         <w:t xml:space="preserve">: </w:t>
       </w:r>
-      <w:hyperlink r:id="rId19" w:history="1">
+      <w:hyperlink r:id="rId25" w:history="1">
         <w:r>
           <w:rPr>
             <w:rStyle w:val="Hyperlink"/>
@@ -564,6 +696,7 @@
         <w:rPr>
           <w:b/>
         </w:rPr>
+        <w:lastRenderedPageBreak/>
         <w:t>REANA</w:t>
       </w:r>
     </w:p>
@@ -589,7 +722,7 @@
       <w:r>
         <w:t xml:space="preserve">: </w:t>
       </w:r>
-      <w:hyperlink r:id="rId20" w:history="1">
+      <w:hyperlink r:id="rId26" w:history="1">
         <w:r>
           <w:rPr>
             <w:rStyle w:val="Hyperlink"/>
@@ -625,7 +758,7 @@
       <w:r>
         <w:t xml:space="preserve">: </w:t>
       </w:r>
-      <w:hyperlink r:id="rId21" w:history="1">
+      <w:hyperlink r:id="rId27" w:history="1">
         <w:r>
           <w:rPr>
             <w:rStyle w:val="Hyperlink"/>
@@ -669,7 +802,7 @@
       <w:r>
         <w:t xml:space="preserve">: </w:t>
       </w:r>
-      <w:hyperlink r:id="rId22" w:history="1">
+      <w:hyperlink r:id="rId28" w:history="1">
         <w:r>
           <w:rPr>
             <w:rStyle w:val="Hyperlink"/>
@@ -698,7 +831,7 @@
       <w:r>
         <w:t xml:space="preserve">: </w:t>
       </w:r>
-      <w:hyperlink r:id="rId23" w:history="1">
+      <w:hyperlink r:id="rId29" w:history="1">
         <w:r>
           <w:rPr>
             <w:rStyle w:val="Hyperlink"/>
@@ -721,7 +854,6 @@
         <w:rPr>
           <w:b/>
         </w:rPr>
-        <w:lastRenderedPageBreak/>
         <w:t>Whole</w:t>
       </w:r>
       <w:proofErr w:type="spellEnd"/>
@@ -749,7 +881,7 @@
       <w:r>
         <w:t xml:space="preserve">: </w:t>
       </w:r>
-      <w:hyperlink r:id="rId24" w:history="1">
+      <w:hyperlink r:id="rId30" w:history="1">
         <w:r>
           <w:rPr>
             <w:rStyle w:val="Hyperlink"/>
@@ -773,7 +905,7 @@
       <w:r>
         <w:t xml:space="preserve">: </w:t>
       </w:r>
-      <w:hyperlink r:id="rId25" w:history="1">
+      <w:hyperlink r:id="rId31" w:history="1">
         <w:r>
           <w:rPr>
             <w:rStyle w:val="Hyperlink"/>
@@ -797,7 +929,7 @@
       <w:r>
         <w:t xml:space="preserve">: </w:t>
       </w:r>
-      <w:hyperlink r:id="rId26" w:history="1">
+      <w:hyperlink r:id="rId32" w:history="1">
         <w:r>
           <w:rPr>
             <w:rStyle w:val="Hyperlink"/>

</xml_diff>